<commit_message>
Realización del ejercicio redes
</commit_message>
<xml_diff>
--- a/Asignacion_Tareas.docx
+++ b/Asignacion_Tareas.docx
@@ -32,9 +32,9 @@
       <w:tblPr>
         <w:tblStyle w:val="TableGrid"/>
         <w:tblpPr w:bottomFromText="0" w:horzAnchor="margin" w:leftFromText="141" w:rightFromText="141" w:tblpX="0" w:tblpXSpec="center" w:tblpY="883" w:topFromText="0" w:vertAnchor="margin"/>
-        <w:tblW w:w="9045" w:type="dxa"/>
+        <w:tblW w:w="9495" w:type="dxa"/>
         <w:jc w:val="left"/>
-        <w:tblInd w:w="-261" w:type="dxa"/>
+        <w:tblInd w:w="-426" w:type="dxa"/>
         <w:tblCellMar>
           <w:top w:w="0" w:type="dxa"/>
           <w:left w:w="108" w:type="dxa"/>
@@ -44,19 +44,20 @@
         <w:tblLook w:val="04a0" w:noHBand="0" w:noVBand="1" w:firstColumn="1" w:lastRow="0" w:lastColumn="0" w:firstRow="1"/>
       </w:tblPr>
       <w:tblGrid>
-        <w:gridCol w:w="1755"/>
+        <w:gridCol w:w="2175"/>
         <w:gridCol w:w="2610"/>
         <w:gridCol w:w="1530"/>
         <w:gridCol w:w="1620"/>
-        <w:gridCol w:w="1530"/>
+        <w:gridCol w:w="1560"/>
       </w:tblGrid>
       <w:tr>
         <w:trPr/>
         <w:tc>
           <w:tcPr>
-            <w:tcW w:w="1755" w:type="dxa"/>
+            <w:tcW w:w="2175" w:type="dxa"/>
             <w:tcBorders/>
             <w:shd w:color="auto" w:fill="B4C6E7" w:themeFill="accent1" w:themeFillTint="66" w:val="clear"/>
+            <w:vAlign w:val="center"/>
           </w:tcPr>
           <w:p>
             <w:pPr>
@@ -87,6 +88,7 @@
             <w:tcW w:w="2610" w:type="dxa"/>
             <w:tcBorders/>
             <w:shd w:color="auto" w:fill="B4C6E7" w:themeFill="accent1" w:themeFillTint="66" w:val="clear"/>
+            <w:vAlign w:val="center"/>
           </w:tcPr>
           <w:p>
             <w:pPr>
@@ -117,6 +119,7 @@
             <w:tcW w:w="1530" w:type="dxa"/>
             <w:tcBorders/>
             <w:shd w:color="auto" w:fill="B4C6E7" w:themeFill="accent1" w:themeFillTint="66" w:val="clear"/>
+            <w:vAlign w:val="center"/>
           </w:tcPr>
           <w:p>
             <w:pPr>
@@ -147,6 +150,7 @@
             <w:tcW w:w="1620" w:type="dxa"/>
             <w:tcBorders/>
             <w:shd w:color="auto" w:fill="B4C6E7" w:themeFill="accent1" w:themeFillTint="66" w:val="clear"/>
+            <w:vAlign w:val="center"/>
           </w:tcPr>
           <w:p>
             <w:pPr>
@@ -174,9 +178,10 @@
         </w:tc>
         <w:tc>
           <w:tcPr>
-            <w:tcW w:w="1530" w:type="dxa"/>
+            <w:tcW w:w="1560" w:type="dxa"/>
             <w:tcBorders/>
             <w:shd w:color="auto" w:fill="B4C6E7" w:themeFill="accent1" w:themeFillTint="66" w:val="clear"/>
+            <w:vAlign w:val="center"/>
           </w:tcPr>
           <w:p>
             <w:pPr>
@@ -207,8 +212,9 @@
         <w:trPr/>
         <w:tc>
           <w:tcPr>
-            <w:tcW w:w="1755" w:type="dxa"/>
-            <w:tcBorders/>
+            <w:tcW w:w="2175" w:type="dxa"/>
+            <w:tcBorders/>
+            <w:vAlign w:val="center"/>
           </w:tcPr>
           <w:p>
             <w:pPr>
@@ -227,6 +233,7 @@
           <w:tcPr>
             <w:tcW w:w="2610" w:type="dxa"/>
             <w:tcBorders/>
+            <w:vAlign w:val="center"/>
           </w:tcPr>
           <w:p>
             <w:pPr>
@@ -257,6 +264,7 @@
           <w:tcPr>
             <w:tcW w:w="1530" w:type="dxa"/>
             <w:tcBorders/>
+            <w:vAlign w:val="center"/>
           </w:tcPr>
           <w:p>
             <w:pPr>
@@ -275,6 +283,7 @@
           <w:tcPr>
             <w:tcW w:w="1620" w:type="dxa"/>
             <w:tcBorders/>
+            <w:vAlign w:val="center"/>
           </w:tcPr>
           <w:p>
             <w:pPr>
@@ -291,8 +300,9 @@
         </w:tc>
         <w:tc>
           <w:tcPr>
-            <w:tcW w:w="1530" w:type="dxa"/>
-            <w:tcBorders/>
+            <w:tcW w:w="1560" w:type="dxa"/>
+            <w:tcBorders/>
+            <w:vAlign w:val="center"/>
           </w:tcPr>
           <w:p>
             <w:pPr>
@@ -312,8 +322,9 @@
         <w:trPr/>
         <w:tc>
           <w:tcPr>
-            <w:tcW w:w="1755" w:type="dxa"/>
-            <w:tcBorders/>
+            <w:tcW w:w="2175" w:type="dxa"/>
+            <w:tcBorders/>
+            <w:vAlign w:val="center"/>
           </w:tcPr>
           <w:p>
             <w:pPr>
@@ -332,6 +343,7 @@
           <w:tcPr>
             <w:tcW w:w="2610" w:type="dxa"/>
             <w:tcBorders/>
+            <w:vAlign w:val="center"/>
           </w:tcPr>
           <w:p>
             <w:pPr>
@@ -362,6 +374,7 @@
           <w:tcPr>
             <w:tcW w:w="1530" w:type="dxa"/>
             <w:tcBorders/>
+            <w:vAlign w:val="center"/>
           </w:tcPr>
           <w:p>
             <w:pPr>
@@ -380,6 +393,7 @@
           <w:tcPr>
             <w:tcW w:w="1620" w:type="dxa"/>
             <w:tcBorders/>
+            <w:vAlign w:val="center"/>
           </w:tcPr>
           <w:p>
             <w:pPr>
@@ -396,8 +410,9 @@
         </w:tc>
         <w:tc>
           <w:tcPr>
-            <w:tcW w:w="1530" w:type="dxa"/>
-            <w:tcBorders/>
+            <w:tcW w:w="1560" w:type="dxa"/>
+            <w:tcBorders/>
+            <w:vAlign w:val="center"/>
           </w:tcPr>
           <w:p>
             <w:pPr>
@@ -417,8 +432,9 @@
         <w:trPr/>
         <w:tc>
           <w:tcPr>
-            <w:tcW w:w="1755" w:type="dxa"/>
-            <w:tcBorders/>
+            <w:tcW w:w="2175" w:type="dxa"/>
+            <w:tcBorders/>
+            <w:vAlign w:val="center"/>
           </w:tcPr>
           <w:p>
             <w:pPr>
@@ -437,6 +453,7 @@
           <w:tcPr>
             <w:tcW w:w="2610" w:type="dxa"/>
             <w:tcBorders/>
+            <w:vAlign w:val="center"/>
           </w:tcPr>
           <w:p>
             <w:pPr>
@@ -455,6 +472,7 @@
           <w:tcPr>
             <w:tcW w:w="1530" w:type="dxa"/>
             <w:tcBorders/>
+            <w:vAlign w:val="center"/>
           </w:tcPr>
           <w:p>
             <w:pPr>
@@ -473,6 +491,7 @@
           <w:tcPr>
             <w:tcW w:w="1620" w:type="dxa"/>
             <w:tcBorders/>
+            <w:vAlign w:val="center"/>
           </w:tcPr>
           <w:p>
             <w:pPr>
@@ -489,8 +508,9 @@
         </w:tc>
         <w:tc>
           <w:tcPr>
-            <w:tcW w:w="1530" w:type="dxa"/>
-            <w:tcBorders/>
+            <w:tcW w:w="1560" w:type="dxa"/>
+            <w:tcBorders/>
+            <w:vAlign w:val="center"/>
           </w:tcPr>
           <w:p>
             <w:pPr>
@@ -510,8 +530,9 @@
         <w:trPr/>
         <w:tc>
           <w:tcPr>
-            <w:tcW w:w="1755" w:type="dxa"/>
-            <w:tcBorders/>
+            <w:tcW w:w="2175" w:type="dxa"/>
+            <w:tcBorders/>
+            <w:vAlign w:val="center"/>
           </w:tcPr>
           <w:p>
             <w:pPr>
@@ -530,6 +551,7 @@
           <w:tcPr>
             <w:tcW w:w="2610" w:type="dxa"/>
             <w:tcBorders/>
+            <w:vAlign w:val="center"/>
           </w:tcPr>
           <w:p>
             <w:pPr>
@@ -544,6 +566,7 @@
               <w:rPr>
                 <w:u w:val="single"/>
               </w:rPr>
+              <w:t>Serena Realización y documentación</w:t>
             </w:r>
           </w:p>
         </w:tc>
@@ -551,6 +574,7 @@
           <w:tcPr>
             <w:tcW w:w="1530" w:type="dxa"/>
             <w:tcBorders/>
+            <w:vAlign w:val="center"/>
           </w:tcPr>
           <w:p>
             <w:pPr>
@@ -569,33 +593,37 @@
           <w:tcPr>
             <w:tcW w:w="1620" w:type="dxa"/>
             <w:tcBorders/>
-          </w:tcPr>
-          <w:p>
-            <w:pPr>
-              <w:pStyle w:val="Normal"/>
-              <w:spacing w:lineRule="auto" w:line="240" w:before="0" w:after="0"/>
-              <w:jc w:val="center"/>
-              <w:rPr/>
-            </w:pPr>
-            <w:r>
-              <w:rPr/>
-            </w:r>
-          </w:p>
-        </w:tc>
-        <w:tc>
-          <w:tcPr>
-            <w:tcW w:w="1530" w:type="dxa"/>
-            <w:tcBorders/>
-          </w:tcPr>
-          <w:p>
-            <w:pPr>
-              <w:pStyle w:val="Normal"/>
-              <w:spacing w:lineRule="auto" w:line="240" w:before="0" w:after="0"/>
-              <w:jc w:val="center"/>
-              <w:rPr/>
-            </w:pPr>
-            <w:r>
-              <w:rPr/>
+            <w:vAlign w:val="center"/>
+          </w:tcPr>
+          <w:p>
+            <w:pPr>
+              <w:pStyle w:val="Normal"/>
+              <w:spacing w:lineRule="auto" w:line="240" w:before="0" w:after="0"/>
+              <w:jc w:val="center"/>
+              <w:rPr/>
+            </w:pPr>
+            <w:r>
+              <w:rPr/>
+              <w:t>100%</w:t>
+            </w:r>
+          </w:p>
+        </w:tc>
+        <w:tc>
+          <w:tcPr>
+            <w:tcW w:w="1560" w:type="dxa"/>
+            <w:tcBorders/>
+            <w:vAlign w:val="center"/>
+          </w:tcPr>
+          <w:p>
+            <w:pPr>
+              <w:pStyle w:val="Normal"/>
+              <w:spacing w:lineRule="auto" w:line="240" w:before="0" w:after="0"/>
+              <w:jc w:val="center"/>
+              <w:rPr/>
+            </w:pPr>
+            <w:r>
+              <w:rPr/>
+              <w:t>28/01/2022</w:t>
             </w:r>
           </w:p>
         </w:tc>
@@ -606,8 +634,9 @@
         </w:trPr>
         <w:tc>
           <w:tcPr>
-            <w:tcW w:w="1755" w:type="dxa"/>
-            <w:tcBorders/>
+            <w:tcW w:w="2175" w:type="dxa"/>
+            <w:tcBorders/>
+            <w:vAlign w:val="center"/>
           </w:tcPr>
           <w:p>
             <w:pPr>
@@ -626,6 +655,7 @@
           <w:tcPr>
             <w:tcW w:w="2610" w:type="dxa"/>
             <w:tcBorders/>
+            <w:vAlign w:val="center"/>
           </w:tcPr>
           <w:p>
             <w:pPr>
@@ -644,6 +674,7 @@
           <w:tcPr>
             <w:tcW w:w="1530" w:type="dxa"/>
             <w:tcBorders/>
+            <w:vAlign w:val="center"/>
           </w:tcPr>
           <w:p>
             <w:pPr>
@@ -662,6 +693,7 @@
           <w:tcPr>
             <w:tcW w:w="1620" w:type="dxa"/>
             <w:tcBorders/>
+            <w:vAlign w:val="center"/>
           </w:tcPr>
           <w:p>
             <w:pPr>
@@ -678,8 +710,9 @@
         </w:tc>
         <w:tc>
           <w:tcPr>
-            <w:tcW w:w="1530" w:type="dxa"/>
-            <w:tcBorders/>
+            <w:tcW w:w="1560" w:type="dxa"/>
+            <w:tcBorders/>
+            <w:vAlign w:val="center"/>
           </w:tcPr>
           <w:p>
             <w:pPr>
@@ -711,7 +744,14 @@
         </w:rPr>
       </w:pPr>
       <w:r>
-        <w:rPr/>
+        <w:rPr>
+          <w:rFonts w:cs="Arial" w:ascii="Arial" w:hAnsi="Arial"/>
+          <w:b/>
+          <w:bCs/>
+          <w:color w:val="4472C4" w:themeColor="accent1"/>
+          <w:sz w:val="32"/>
+          <w:szCs w:val="32"/>
+        </w:rPr>
       </w:r>
     </w:p>
     <w:p>
@@ -803,7 +843,6 @@
     <w:rPrDefault>
       <w:rPr>
         <w:rFonts w:ascii="Calibri" w:hAnsi="Calibri" w:eastAsia="Calibri" w:cs="" w:asciiTheme="minorHAnsi" w:cstheme="minorBidi" w:eastAsiaTheme="minorHAnsi" w:hAnsiTheme="minorHAnsi"/>
-        <w:sz w:val="22"/>
         <w:szCs w:val="22"/>
         <w:lang w:val="es-ES" w:eastAsia="en-US" w:bidi="ar-SA"/>
       </w:rPr>
@@ -1197,6 +1236,7 @@
     <w:qFormat/>
     <w:pPr>
       <w:widowControl/>
+      <w:suppressAutoHyphens w:val="true"/>
       <w:bidi w:val="0"/>
       <w:spacing w:lineRule="auto" w:line="259" w:before="0" w:after="160"/>
       <w:jc w:val="left"/>

</xml_diff>